<commit_message>
Update of User Stories
</commit_message>
<xml_diff>
--- a/User Stories/Description User Story 15.docx
+++ b/User Stories/Description User Story 15.docx
@@ -32,47 +32,6 @@
         </w:rPr>
         <w:t>Route cancellation from end of route signal</w:t>
       </w:r>
-    </w:p>
-    <w:p>
-      <w:pPr>
-        <w:rPr>
-          <w:lang w:val="en-US"/>
-        </w:rPr>
-      </w:pPr>
-      <w:r>
-        <w:rPr>
-          <w:lang w:val="en-US"/>
-        </w:rPr>
-        <w:t xml:space="preserve">L2 Mode change FS – OS – FS. ERTMS track uses no TAF mechanism. Late driver </w:t>
-      </w:r>
-    </w:p>
-    <w:p>
-      <w:pPr>
-        <w:rPr>
-          <w:lang w:val="en-US"/>
-        </w:rPr>
-      </w:pPr>
-      <w:proofErr w:type="gramStart"/>
-      <w:r>
-        <w:rPr>
-          <w:lang w:val="en-US"/>
-        </w:rPr>
-        <w:t>response</w:t>
-      </w:r>
-      <w:proofErr w:type="gramEnd"/>
-      <w:r>
-        <w:rPr>
-          <w:lang w:val="en-US"/>
-        </w:rPr>
-        <w:t xml:space="preserve"> at mode change to OS</w:t>
-      </w:r>
-    </w:p>
-    <w:p>
-      <w:pPr>
-        <w:rPr>
-          <w:lang w:val="en-US"/>
-        </w:rPr>
-      </w:pPr>
     </w:p>
     <w:p>
       <w:pPr>

</xml_diff>